<commit_message>
Adicionado referências ao artigo
</commit_message>
<xml_diff>
--- a/Artigo .docx
+++ b/Artigo .docx
@@ -106,7 +106,7 @@
           <w:sz w:val="24"/>
           <w:szCs w:val="24"/>
         </w:rPr>
-        <w:t>Alysson Antonietti¹</w:t>
+        <w:t>Alysson Antonietti</w:t>
       </w:r>
     </w:p>
     <w:p>
@@ -123,8 +123,17 @@
           <w:sz w:val="24"/>
           <w:szCs w:val="24"/>
         </w:rPr>
-        <w:t>Emanuel Gomes Petry²</w:t>
-      </w:r>
+        <w:t xml:space="preserve">Emanuel Gomes </w:t>
+      </w:r>
+      <w:proofErr w:type="spellStart"/>
+      <w:r>
+        <w:rPr>
+          <w:sz w:val="24"/>
+          <w:szCs w:val="24"/>
+        </w:rPr>
+        <w:t>Petry</w:t>
+      </w:r>
+      <w:proofErr w:type="spellEnd"/>
     </w:p>
     <w:p>
       <w:pPr>
@@ -140,7 +149,7 @@
           <w:sz w:val="24"/>
           <w:szCs w:val="24"/>
         </w:rPr>
-        <w:t>Daniel Machado³</w:t>
+        <w:t>Daniel Machado</w:t>
       </w:r>
     </w:p>
     <w:p>
@@ -195,14 +204,7 @@
           <w:sz w:val="24"/>
           <w:szCs w:val="24"/>
         </w:rPr>
-        <w:t>O uso de um software de gestão oferece facilidades e agilidade, sendo uma ferramenta essencial nos dias atuais, apesar disso, algumas empresas ainda hesitam em adotar essas soluções devido aos custos de implementação e à falta de conhecimento sobre suas va</w:t>
-      </w:r>
-      <w:r>
-        <w:rPr>
-          <w:sz w:val="24"/>
-          <w:szCs w:val="24"/>
-        </w:rPr>
-        <w:t xml:space="preserve">ntagens. Essa resistência pode resultar em perda de tempo e dinheiro, pois muitas vezes as empresas acabam realizando tarefas desnecessárias que poderiam ser automatizadas. </w:t>
+        <w:t xml:space="preserve">O uso de um software de gestão oferece facilidades e agilidade, sendo uma ferramenta essencial nos dias atuais, apesar disso, algumas empresas ainda hesitam em adotar essas soluções devido aos custos de implementação e à falta de conhecimento sobre suas vantagens. Essa resistência pode resultar em perda de tempo e dinheiro, pois muitas vezes as empresas acabam realizando tarefas desnecessárias que poderiam ser automatizadas. </w:t>
       </w:r>
     </w:p>
     <w:p>
@@ -221,14 +223,7 @@
           <w:sz w:val="24"/>
           <w:szCs w:val="24"/>
         </w:rPr>
-        <w:t>O projeto em questão concentra-se em aprimorar a gestão de uma loja de roupas de pe</w:t>
-      </w:r>
-      <w:r>
-        <w:rPr>
-          <w:sz w:val="24"/>
-          <w:szCs w:val="24"/>
-        </w:rPr>
-        <w:t>queno porte, focalizando especialmente nas áreas de vendas e controle de estoque. Introduz soluções que permitem ao cliente organizar o comissionamento de seus funcionários, vinculando-os a cada venda realizada.</w:t>
+        <w:t>O projeto em questão concentra-se em aprimorar a gestão de uma loja de roupas de pequeno porte, focalizando especialmente nas áreas de vendas e controle de estoque. Introduz soluções que permitem ao cliente organizar o comissionamento de seus funcionários, vinculando-os a cada venda realizada.</w:t>
       </w:r>
     </w:p>
     <w:p>
@@ -247,14 +242,7 @@
           <w:sz w:val="24"/>
           <w:szCs w:val="24"/>
         </w:rPr>
-        <w:t>Apresentando o processo de desenvolvimento n</w:t>
-      </w:r>
-      <w:r>
-        <w:rPr>
-          <w:sz w:val="24"/>
-          <w:szCs w:val="24"/>
-        </w:rPr>
-        <w:t xml:space="preserve">as áreas de programação, engenharia de software e banco de dados para o sistema </w:t>
+        <w:t xml:space="preserve">Apresentando o processo de desenvolvimento nas áreas de programação, engenharia de software e banco de dados para o sistema </w:t>
       </w:r>
       <w:proofErr w:type="spellStart"/>
       <w:r>
@@ -383,21 +371,7 @@
           <w:sz w:val="24"/>
           <w:szCs w:val="24"/>
         </w:rPr>
-        <w:t>A importância de um software que gerencie e administre qualquer tipo de negócio é muito grande, pois com ele a empresa pode contar com as facilidades e a agilidade que ele dispõe. Mas mesmo nos dias de hoje algumas empresas ainda não utilizam de tais meios</w:t>
-      </w:r>
-      <w:r>
-        <w:rPr>
-          <w:sz w:val="24"/>
-          <w:szCs w:val="24"/>
-        </w:rPr>
-        <w:t xml:space="preserve"> para gerir seus negócios, por fatores que vão desde o valor da implantação do software e pela falta de conhecimento e procura do interessado, esses fatores fazem com que muitas vezes tais empresas possam estar perdendo dinheiro e tempo em trabalhos desnec</w:t>
-      </w:r>
-      <w:r>
-        <w:rPr>
-          <w:sz w:val="24"/>
-          <w:szCs w:val="24"/>
-        </w:rPr>
-        <w:t xml:space="preserve">essários. </w:t>
+        <w:t xml:space="preserve">A importância de um software que gerencie e administre qualquer tipo de negócio é muito grande, pois com ele a empresa pode contar com as facilidades e a agilidade que ele dispõe. Mas mesmo nos dias de hoje algumas empresas ainda não utilizam de tais meios para gerir seus negócios, por fatores que vão desde o valor da implantação do software e pela falta de conhecimento e procura do interessado, esses fatores fazem com que muitas vezes tais empresas possam estar perdendo dinheiro e tempo em trabalhos desnecessários. </w:t>
       </w:r>
     </w:p>
     <w:p>
@@ -415,14 +389,7 @@
           <w:sz w:val="24"/>
           <w:szCs w:val="24"/>
         </w:rPr>
-        <w:t>O trabalho em questão tem como principal função melhorar o gerenciamento de uma loja de roupas de pequeno porte. Traz soluções principalmente na rotina de venda e controle de estoque. Possibilita o cliente organizar comissionamento de seus funci</w:t>
-      </w:r>
-      <w:r>
-        <w:rPr>
-          <w:sz w:val="24"/>
-          <w:szCs w:val="24"/>
-        </w:rPr>
-        <w:t>onários que são vinculados a cada venda realizada.</w:t>
+        <w:t>O trabalho em questão tem como principal função melhorar o gerenciamento de uma loja de roupas de pequeno porte. Traz soluções principalmente na rotina de venda e controle de estoque. Possibilita o cliente organizar comissionamento de seus funcionários que são vinculados a cada venda realizada.</w:t>
       </w:r>
     </w:p>
     <w:p>
@@ -462,23 +429,7 @@
           <w:sz w:val="24"/>
           <w:szCs w:val="24"/>
         </w:rPr>
-        <w:t>Os sistemas podem automati</w:t>
-      </w:r>
-      <w:r>
-        <w:rPr>
-          <w:color w:val="0F0F0F"/>
-          <w:sz w:val="24"/>
-          <w:szCs w:val="24"/>
-        </w:rPr>
-        <w:t>zar tarefas rotineiras, como gerenciamento de estoque, processamento de transações e controle de estoque. Isso reduz a carga de trabalho manual, minimiza erros e libera tempo para atividades mais estratégicas, sem contar que um sistema de gestão de estoque</w:t>
-      </w:r>
-      <w:r>
-        <w:rPr>
-          <w:color w:val="0F0F0F"/>
-          <w:sz w:val="24"/>
-          <w:szCs w:val="24"/>
-        </w:rPr>
-        <w:t xml:space="preserve"> integrado permite um controle regrado.</w:t>
+        <w:t>Os sistemas podem automatizar tarefas rotineiras, como gerenciamento de estoque, processamento de transações e controle de estoque. Isso reduz a carga de trabalho manual, minimiza erros e libera tempo para atividades mais estratégicas, sem contar que um sistema de gestão de estoque integrado permite um controle regrado.</w:t>
       </w:r>
     </w:p>
     <w:p>
@@ -541,15 +492,7 @@
           <w:szCs w:val="24"/>
           <w:highlight w:val="white"/>
         </w:rPr>
-        <w:t>Para encaminhar o desenvolvimento do projeto, de início realizamos a coleta dos requisitos para então poder formalizar o conceito do produto. Tendo como concluído essa etapa, partimos para a cri</w:t>
-      </w:r>
-      <w:r>
-        <w:rPr>
-          <w:sz w:val="24"/>
-          <w:szCs w:val="24"/>
-          <w:highlight w:val="white"/>
-        </w:rPr>
-        <w:t xml:space="preserve">ação da modelagem do sistema, usando o Visual </w:t>
+        <w:t xml:space="preserve">Para encaminhar o desenvolvimento do projeto, de início realizamos a coleta dos requisitos para então poder formalizar o conceito do produto. Tendo como concluído essa etapa, partimos para a criação da modelagem do sistema, usando o Visual </w:t>
       </w:r>
       <w:proofErr w:type="spellStart"/>
       <w:r>
@@ -567,15 +510,7 @@
           <w:szCs w:val="24"/>
           <w:highlight w:val="white"/>
         </w:rPr>
-        <w:t xml:space="preserve"> para realizar o modelo relacional. Após discussão entre os envolvidos e aprovação da estrutura, foi gerado todo o script para gerar o banco de dados. Como requisito do sistema para o banco de dados foi</w:t>
-      </w:r>
-      <w:r>
-        <w:rPr>
-          <w:sz w:val="24"/>
-          <w:szCs w:val="24"/>
-          <w:highlight w:val="white"/>
-        </w:rPr>
-        <w:t xml:space="preserve"> feito uso da linguagem PostgreSQL, como ferramenta SGBD o </w:t>
+        <w:t xml:space="preserve"> para realizar o modelo relacional. Após discussão entre os envolvidos e aprovação da estrutura, foi gerado todo o script para gerar o banco de dados. Como requisito do sistema para o banco de dados foi feito uso da linguagem PostgreSQL, como ferramenta SGBD o </w:t>
       </w:r>
       <w:proofErr w:type="spellStart"/>
       <w:r>
@@ -716,15 +651,7 @@
           <w:sz w:val="24"/>
           <w:szCs w:val="24"/>
         </w:rPr>
-        <w:t>Engenharia de Softwar</w:t>
-      </w:r>
-      <w:r>
-        <w:rPr>
-          <w:b/>
-          <w:sz w:val="24"/>
-          <w:szCs w:val="24"/>
-        </w:rPr>
-        <w:t>e</w:t>
+        <w:t>Engenharia de Software</w:t>
       </w:r>
     </w:p>
     <w:p>
@@ -742,12 +669,6 @@
           <w:szCs w:val="24"/>
         </w:rPr>
         <w:tab/>
-      </w:r>
-      <w:r>
-        <w:rPr>
-          <w:sz w:val="24"/>
-          <w:szCs w:val="24"/>
-        </w:rPr>
         <w:t xml:space="preserve">Para dar início, fizemos a junção dos requisitos e formalizamos já as etapas para o desenvolvimento para assim então organizar eles no </w:t>
       </w:r>
       <w:proofErr w:type="spellStart"/>
@@ -832,15 +753,7 @@
           <w:szCs w:val="24"/>
           <w:highlight w:val="white"/>
         </w:rPr>
-        <w:t>Cadastro de Produtos</w:t>
-      </w:r>
-      <w:r>
-        <w:rPr>
-          <w:sz w:val="24"/>
-          <w:szCs w:val="24"/>
-          <w:highlight w:val="white"/>
-        </w:rPr>
-        <w:t>.</w:t>
+        <w:t>Cadastro de Produtos.</w:t>
       </w:r>
     </w:p>
     <w:p>
@@ -1195,23 +1108,21 @@
           <w:sz w:val="24"/>
           <w:szCs w:val="24"/>
         </w:rPr>
-        <w:t xml:space="preserve">Compatibilidade </w:t>
-      </w:r>
-      <w:proofErr w:type="gramStart"/>
-      <w:r>
-        <w:rPr>
-          <w:sz w:val="24"/>
-          <w:szCs w:val="24"/>
-        </w:rPr>
-        <w:t>com, desktop</w:t>
-      </w:r>
-      <w:proofErr w:type="gramEnd"/>
-      <w:r>
-        <w:rPr>
-          <w:sz w:val="24"/>
-          <w:szCs w:val="24"/>
-        </w:rPr>
-        <w:t xml:space="preserve"> e mobile.</w:t>
+        <w:t>Compatibilidade com</w:t>
+      </w:r>
+      <w:r>
+        <w:rPr>
+          <w:sz w:val="24"/>
+          <w:szCs w:val="24"/>
+        </w:rPr>
+        <w:t xml:space="preserve"> </w:t>
+      </w:r>
+      <w:r>
+        <w:rPr>
+          <w:sz w:val="24"/>
+          <w:szCs w:val="24"/>
+        </w:rPr>
+        <w:t>desktop e mobile.</w:t>
       </w:r>
     </w:p>
     <w:p>
@@ -1274,14 +1185,7 @@
           <w:sz w:val="24"/>
           <w:szCs w:val="24"/>
         </w:rPr>
-        <w:t>Certificar de que a loj</w:t>
-      </w:r>
-      <w:r>
-        <w:rPr>
-          <w:sz w:val="24"/>
-          <w:szCs w:val="24"/>
-        </w:rPr>
-        <w:t>a esteja conforme às regulamentações.</w:t>
+        <w:t>Certificar de que a loja esteja conforme às regulamentações.</w:t>
       </w:r>
     </w:p>
     <w:p>
@@ -2147,15 +2051,7 @@
           <w:szCs w:val="20"/>
           <w:highlight w:val="white"/>
         </w:rPr>
-        <w:t xml:space="preserve">Fonte: </w:t>
-      </w:r>
-      <w:r>
-        <w:rPr>
-          <w:sz w:val="20"/>
-          <w:szCs w:val="20"/>
-          <w:highlight w:val="white"/>
-        </w:rPr>
-        <w:t xml:space="preserve">Emanuel </w:t>
+        <w:t xml:space="preserve">Fonte: Emanuel </w:t>
       </w:r>
       <w:proofErr w:type="spellStart"/>
       <w:proofErr w:type="gramStart"/>
@@ -2238,15 +2134,23 @@
           <w:szCs w:val="24"/>
           <w:highlight w:val="white"/>
         </w:rPr>
-        <w:t>Formalizado o Modelo Relacional,</w:t>
-      </w:r>
-      <w:r>
-        <w:rPr>
-          <w:sz w:val="24"/>
-          <w:szCs w:val="24"/>
-          <w:highlight w:val="white"/>
-        </w:rPr>
-        <w:t xml:space="preserve"> geramos os scripts para criar todas as tabelas no banco. Para assim, realizar todos os scripts para controle e administração do banco de dados.</w:t>
+        <w:t xml:space="preserve">Formalizado o Modelo Relacional, geramos os scripts para criar todas as tabelas no banco. Para assim, </w:t>
+      </w:r>
+      <w:r>
+        <w:rPr>
+          <w:sz w:val="24"/>
+          <w:szCs w:val="24"/>
+          <w:highlight w:val="white"/>
+        </w:rPr>
+        <w:t xml:space="preserve">posteriormente </w:t>
+      </w:r>
+      <w:r>
+        <w:rPr>
+          <w:sz w:val="24"/>
+          <w:szCs w:val="24"/>
+          <w:highlight w:val="white"/>
+        </w:rPr>
+        <w:t>realizar todos os scripts para controle e administração do banco de dados.</w:t>
       </w:r>
     </w:p>
     <w:p>
@@ -2560,15 +2464,7 @@
           <w:szCs w:val="24"/>
           <w:highlight w:val="white"/>
         </w:rPr>
-        <w:t xml:space="preserve"> – </w:t>
-      </w:r>
-      <w:r>
-        <w:rPr>
-          <w:sz w:val="24"/>
-          <w:szCs w:val="24"/>
-          <w:highlight w:val="white"/>
-        </w:rPr>
-        <w:t>Gatilho que controla valor de venda</w:t>
+        <w:t xml:space="preserve"> – Gatilho que controla valor de venda</w:t>
       </w:r>
     </w:p>
     <w:tbl>
@@ -2884,16 +2780,7 @@
                 <w:sz w:val="21"/>
                 <w:szCs w:val="21"/>
               </w:rPr>
-              <w:t xml:space="preserve"> </w:t>
-            </w:r>
-            <w:r>
-              <w:rPr>
-                <w:rFonts w:ascii="Courier New" w:eastAsia="Courier New" w:hAnsi="Courier New" w:cs="Courier New"/>
-                <w:color w:val="CCCCCC"/>
-                <w:sz w:val="21"/>
-                <w:szCs w:val="21"/>
-              </w:rPr>
-              <w:t xml:space="preserve">   </w:t>
+              <w:t xml:space="preserve">    </w:t>
             </w:r>
             <w:proofErr w:type="spellStart"/>
             <w:r>
@@ -3794,15 +3681,7 @@
           <w:szCs w:val="24"/>
           <w:highlight w:val="white"/>
         </w:rPr>
-        <w:t xml:space="preserve"> – Gatilho que controla </w:t>
-      </w:r>
-      <w:r>
-        <w:rPr>
-          <w:sz w:val="24"/>
-          <w:szCs w:val="24"/>
-          <w:highlight w:val="white"/>
-        </w:rPr>
-        <w:t>quantidade de estoque</w:t>
+        <w:t xml:space="preserve"> – Gatilho que controla quantidade de estoque</w:t>
       </w:r>
     </w:p>
     <w:tbl>
@@ -5277,15 +5156,7 @@
           <w:szCs w:val="24"/>
           <w:highlight w:val="white"/>
         </w:rPr>
-        <w:t xml:space="preserve"> – </w:t>
-      </w:r>
-      <w:r>
-        <w:rPr>
-          <w:sz w:val="24"/>
-          <w:szCs w:val="24"/>
-          <w:highlight w:val="white"/>
-        </w:rPr>
-        <w:t>Calcula preço avista</w:t>
+        <w:t xml:space="preserve"> – Calcula preço avista</w:t>
       </w:r>
     </w:p>
     <w:tbl>
@@ -6933,15 +6804,7 @@
           <w:szCs w:val="24"/>
           <w:highlight w:val="white"/>
         </w:rPr>
-        <w:t xml:space="preserve"> – </w:t>
-      </w:r>
-      <w:r>
-        <w:rPr>
-          <w:sz w:val="24"/>
-          <w:szCs w:val="24"/>
-          <w:highlight w:val="white"/>
-        </w:rPr>
-        <w:t>Calcula preço de custo</w:t>
+        <w:t xml:space="preserve"> – Calcula preço de custo</w:t>
       </w:r>
     </w:p>
     <w:tbl>
@@ -7616,15 +7479,7 @@
           <w:szCs w:val="24"/>
           <w:highlight w:val="white"/>
         </w:rPr>
-        <w:t xml:space="preserve"> – </w:t>
-      </w:r>
-      <w:r>
-        <w:rPr>
-          <w:sz w:val="24"/>
-          <w:szCs w:val="24"/>
-          <w:highlight w:val="white"/>
-        </w:rPr>
-        <w:t>Política de acesso e usuários</w:t>
+        <w:t xml:space="preserve"> – Política de acesso e usuários</w:t>
       </w:r>
     </w:p>
     <w:tbl>
@@ -8044,16 +7899,7 @@
                 <w:sz w:val="21"/>
                 <w:szCs w:val="21"/>
               </w:rPr>
-              <w:t>creater</w:t>
-            </w:r>
-            <w:r>
-              <w:rPr>
-                <w:rFonts w:ascii="Courier New" w:eastAsia="Courier New" w:hAnsi="Courier New" w:cs="Courier New"/>
-                <w:color w:val="CCCCCC"/>
-                <w:sz w:val="21"/>
-                <w:szCs w:val="21"/>
-              </w:rPr>
-              <w:t>ole</w:t>
+              <w:t>createrole</w:t>
             </w:r>
             <w:proofErr w:type="spellEnd"/>
             <w:r>
@@ -8871,16 +8717,7 @@
                 <w:sz w:val="21"/>
                 <w:szCs w:val="21"/>
               </w:rPr>
-              <w:t>venda</w:t>
-            </w:r>
-            <w:r>
-              <w:rPr>
-                <w:rFonts w:ascii="Courier New" w:eastAsia="Courier New" w:hAnsi="Courier New" w:cs="Courier New"/>
-                <w:color w:val="CCCCCC"/>
-                <w:sz w:val="21"/>
-                <w:szCs w:val="21"/>
-              </w:rPr>
-              <w:t>_mercadoria</w:t>
+              <w:t>venda_mercadoria</w:t>
             </w:r>
             <w:proofErr w:type="spellEnd"/>
             <w:r>
@@ -9488,15 +9325,7 @@
           <w:szCs w:val="24"/>
           <w:highlight w:val="white"/>
         </w:rPr>
-        <w:t xml:space="preserve"> – </w:t>
-      </w:r>
-      <w:r>
-        <w:rPr>
-          <w:sz w:val="24"/>
-          <w:szCs w:val="24"/>
-          <w:highlight w:val="white"/>
-        </w:rPr>
-        <w:t>Criação de índices</w:t>
+        <w:t xml:space="preserve"> – Criação de índices</w:t>
       </w:r>
     </w:p>
     <w:tbl>
@@ -10882,16 +10711,7 @@
                 <w:sz w:val="21"/>
                 <w:szCs w:val="21"/>
               </w:rPr>
-              <w:t>com_codfor</w:t>
-            </w:r>
-            <w:r>
-              <w:rPr>
-                <w:rFonts w:ascii="Courier New" w:eastAsia="Courier New" w:hAnsi="Courier New" w:cs="Courier New"/>
-                <w:color w:val="DCDCAA"/>
-                <w:sz w:val="21"/>
-                <w:szCs w:val="21"/>
-              </w:rPr>
-              <w:t>_sk</w:t>
+              <w:t>com_codfor_sk</w:t>
             </w:r>
             <w:proofErr w:type="spellEnd"/>
             <w:r>
@@ -11335,14 +11155,7 @@
           <w:sz w:val="24"/>
           <w:szCs w:val="24"/>
         </w:rPr>
-        <w:t xml:space="preserve"> configuramos as rotina</w:t>
-      </w:r>
-      <w:r>
-        <w:rPr>
-          <w:sz w:val="24"/>
-          <w:szCs w:val="24"/>
-        </w:rPr>
-        <w:t xml:space="preserve">s de agendamento para a execução automática dos backups. Sendo, o backup lógico todos os dias às 20h e o backup físico todas as quintas-feiras às 23h. </w:t>
+        <w:t xml:space="preserve"> configuramos as rotinas de agendamento para a execução automática dos backups. Sendo, o backup lógico todos os dias às 20h e o backup físico todas as quintas-feiras às 23h. </w:t>
       </w:r>
     </w:p>
     <w:p>
@@ -11396,14 +11209,7 @@
           <w:sz w:val="24"/>
           <w:szCs w:val="24"/>
         </w:rPr>
-        <w:t>Gerado projeto Spring Boot para comunicação com o banco de dados. Foi criada a estrutura de</w:t>
-      </w:r>
-      <w:r>
-        <w:rPr>
-          <w:sz w:val="24"/>
-          <w:szCs w:val="24"/>
-        </w:rPr>
-        <w:t xml:space="preserve"> Model, </w:t>
+        <w:t xml:space="preserve">Gerado projeto Spring Boot para comunicação com o banco de dados. Foi criada a estrutura de Model, </w:t>
       </w:r>
       <w:proofErr w:type="spellStart"/>
       <w:r>
@@ -11465,14 +11271,7 @@
           <w:sz w:val="24"/>
           <w:szCs w:val="24"/>
         </w:rPr>
-        <w:t xml:space="preserve"> </w:t>
-      </w:r>
-      <w:r>
-        <w:rPr>
-          <w:sz w:val="24"/>
-          <w:szCs w:val="24"/>
-        </w:rPr>
-        <w:t xml:space="preserve">interface </w:t>
+        <w:t xml:space="preserve"> interface </w:t>
       </w:r>
       <w:r>
         <w:rPr>
@@ -11517,33 +11316,15 @@
           <w:szCs w:val="24"/>
           <w:highlight w:val="white"/>
         </w:rPr>
-        <w:t>1</w:t>
-      </w:r>
-      <w:r>
-        <w:rPr>
-          <w:b/>
-          <w:bCs/>
-          <w:sz w:val="24"/>
-          <w:szCs w:val="24"/>
-          <w:highlight w:val="white"/>
-        </w:rPr>
-        <w:t>3</w:t>
-      </w:r>
-      <w:r>
-        <w:rPr>
-          <w:sz w:val="24"/>
-          <w:szCs w:val="24"/>
-          <w:highlight w:val="white"/>
-        </w:rPr>
-        <w:t xml:space="preserve"> – </w:t>
-      </w:r>
-      <w:r>
-        <w:rPr>
-          <w:sz w:val="24"/>
-          <w:szCs w:val="24"/>
-          <w:highlight w:val="white"/>
-        </w:rPr>
-        <w:t>Interface web</w:t>
+        <w:t>13</w:t>
+      </w:r>
+      <w:r>
+        <w:rPr>
+          <w:sz w:val="24"/>
+          <w:szCs w:val="24"/>
+          <w:highlight w:val="white"/>
+        </w:rPr>
+        <w:t xml:space="preserve"> – Interface web</w:t>
       </w:r>
     </w:p>
     <w:tbl>
@@ -11710,25 +11491,7 @@
           <w:szCs w:val="24"/>
           <w:highlight w:val="white"/>
         </w:rPr>
-        <w:t>O</w:t>
-      </w:r>
-      <w:r>
-        <w:rPr>
-          <w:color w:val="0F0F0F"/>
-          <w:sz w:val="24"/>
-          <w:szCs w:val="24"/>
-          <w:highlight w:val="white"/>
-        </w:rPr>
-        <w:t xml:space="preserve"> artigo compreende o desenvolvimento de um sistema para uma loja de roupas de pequeno porte. Com base nos requisitos, modelamos o banco de dados e os scripts de controle e gestão do mesmo. Também foram construídos os diagramas de classe, sequência, de esta</w:t>
-      </w:r>
-      <w:r>
-        <w:rPr>
-          <w:color w:val="0F0F0F"/>
-          <w:sz w:val="24"/>
-          <w:szCs w:val="24"/>
-          <w:highlight w:val="white"/>
-        </w:rPr>
-        <w:t>do, caso de uso, e atividade.</w:t>
+        <w:t>O artigo compreende o desenvolvimento de um sistema para uma loja de roupas de pequeno porte. Com base nos requisitos, modelamos o banco de dados e os scripts de controle e gestão do mesmo. Também foram construídos os diagramas de classe, sequência, de estado, caso de uso, e atividade.</w:t>
       </w:r>
     </w:p>
     <w:p>
@@ -11796,15 +11559,959 @@
     <w:p>
       <w:pPr>
         <w:spacing w:line="240" w:lineRule="auto"/>
+        <w:ind w:firstLine="708"/>
         <w:jc w:val="both"/>
         <w:rPr>
-          <w:sz w:val="24"/>
-          <w:szCs w:val="24"/>
-        </w:rPr>
-      </w:pPr>
+          <w:color w:val="0F0F0F"/>
+          <w:sz w:val="24"/>
+          <w:szCs w:val="24"/>
+          <w:highlight w:val="white"/>
+        </w:rPr>
+      </w:pPr>
+    </w:p>
+    <w:p>
+      <w:pPr>
+        <w:spacing w:line="240" w:lineRule="auto"/>
+        <w:ind w:firstLine="708"/>
+        <w:jc w:val="both"/>
+        <w:rPr>
+          <w:color w:val="0F0F0F"/>
+          <w:sz w:val="24"/>
+          <w:szCs w:val="24"/>
+          <w:highlight w:val="white"/>
+        </w:rPr>
+      </w:pPr>
+    </w:p>
+    <w:p>
+      <w:pPr>
+        <w:spacing w:line="240" w:lineRule="auto"/>
+        <w:ind w:firstLine="708"/>
+        <w:jc w:val="both"/>
+        <w:rPr>
+          <w:color w:val="0F0F0F"/>
+          <w:sz w:val="24"/>
+          <w:szCs w:val="24"/>
+          <w:highlight w:val="white"/>
+        </w:rPr>
+      </w:pPr>
+    </w:p>
+    <w:p>
+      <w:pPr>
+        <w:spacing w:line="240" w:lineRule="auto"/>
+        <w:ind w:firstLine="708"/>
+        <w:jc w:val="both"/>
+        <w:rPr>
+          <w:color w:val="0F0F0F"/>
+          <w:sz w:val="24"/>
+          <w:szCs w:val="24"/>
+          <w:highlight w:val="white"/>
+        </w:rPr>
+      </w:pPr>
+    </w:p>
+    <w:p>
+      <w:pPr>
+        <w:spacing w:line="240" w:lineRule="auto"/>
+        <w:ind w:firstLine="708"/>
+        <w:jc w:val="both"/>
+        <w:rPr>
+          <w:color w:val="0F0F0F"/>
+          <w:sz w:val="24"/>
+          <w:szCs w:val="24"/>
+          <w:highlight w:val="white"/>
+        </w:rPr>
+      </w:pPr>
+    </w:p>
+    <w:p>
+      <w:pPr>
+        <w:spacing w:line="240" w:lineRule="auto"/>
+        <w:ind w:firstLine="708"/>
+        <w:jc w:val="both"/>
+        <w:rPr>
+          <w:color w:val="0F0F0F"/>
+          <w:sz w:val="24"/>
+          <w:szCs w:val="24"/>
+          <w:highlight w:val="white"/>
+        </w:rPr>
+      </w:pPr>
+    </w:p>
+    <w:p>
+      <w:pPr>
+        <w:spacing w:line="240" w:lineRule="auto"/>
+        <w:ind w:firstLine="708"/>
+        <w:jc w:val="both"/>
+        <w:rPr>
+          <w:color w:val="0F0F0F"/>
+          <w:sz w:val="24"/>
+          <w:szCs w:val="24"/>
+          <w:highlight w:val="white"/>
+        </w:rPr>
+      </w:pPr>
+    </w:p>
+    <w:p>
+      <w:pPr>
+        <w:spacing w:line="240" w:lineRule="auto"/>
+        <w:ind w:firstLine="708"/>
+        <w:jc w:val="both"/>
+        <w:rPr>
+          <w:color w:val="0F0F0F"/>
+          <w:sz w:val="24"/>
+          <w:szCs w:val="24"/>
+          <w:highlight w:val="white"/>
+        </w:rPr>
+      </w:pPr>
+    </w:p>
+    <w:p>
+      <w:pPr>
+        <w:spacing w:line="240" w:lineRule="auto"/>
+        <w:ind w:firstLine="708"/>
+        <w:jc w:val="both"/>
+        <w:rPr>
+          <w:color w:val="0F0F0F"/>
+          <w:sz w:val="24"/>
+          <w:szCs w:val="24"/>
+          <w:highlight w:val="white"/>
+        </w:rPr>
+      </w:pPr>
+    </w:p>
+    <w:p>
+      <w:pPr>
+        <w:spacing w:line="240" w:lineRule="auto"/>
+        <w:ind w:firstLine="708"/>
+        <w:jc w:val="both"/>
+        <w:rPr>
+          <w:color w:val="0F0F0F"/>
+          <w:sz w:val="24"/>
+          <w:szCs w:val="24"/>
+          <w:highlight w:val="white"/>
+        </w:rPr>
+      </w:pPr>
+    </w:p>
+    <w:p>
+      <w:pPr>
+        <w:spacing w:line="240" w:lineRule="auto"/>
+        <w:ind w:firstLine="708"/>
+        <w:jc w:val="both"/>
+        <w:rPr>
+          <w:color w:val="0F0F0F"/>
+          <w:sz w:val="24"/>
+          <w:szCs w:val="24"/>
+          <w:highlight w:val="white"/>
+        </w:rPr>
+      </w:pPr>
+    </w:p>
+    <w:p>
+      <w:pPr>
+        <w:spacing w:line="240" w:lineRule="auto"/>
+        <w:ind w:firstLine="708"/>
+        <w:jc w:val="both"/>
+        <w:rPr>
+          <w:color w:val="0F0F0F"/>
+          <w:sz w:val="24"/>
+          <w:szCs w:val="24"/>
+          <w:highlight w:val="white"/>
+        </w:rPr>
+      </w:pPr>
+    </w:p>
+    <w:p>
+      <w:pPr>
+        <w:spacing w:line="240" w:lineRule="auto"/>
+        <w:ind w:firstLine="708"/>
+        <w:jc w:val="both"/>
+        <w:rPr>
+          <w:color w:val="0F0F0F"/>
+          <w:sz w:val="24"/>
+          <w:szCs w:val="24"/>
+          <w:highlight w:val="white"/>
+        </w:rPr>
+      </w:pPr>
+    </w:p>
+    <w:p>
+      <w:pPr>
+        <w:spacing w:line="240" w:lineRule="auto"/>
+        <w:ind w:firstLine="708"/>
+        <w:jc w:val="both"/>
+        <w:rPr>
+          <w:color w:val="0F0F0F"/>
+          <w:sz w:val="24"/>
+          <w:szCs w:val="24"/>
+          <w:highlight w:val="white"/>
+        </w:rPr>
+      </w:pPr>
+    </w:p>
+    <w:p>
+      <w:pPr>
+        <w:spacing w:line="240" w:lineRule="auto"/>
+        <w:ind w:firstLine="708"/>
+        <w:jc w:val="both"/>
+        <w:rPr>
+          <w:color w:val="0F0F0F"/>
+          <w:sz w:val="24"/>
+          <w:szCs w:val="24"/>
+          <w:highlight w:val="white"/>
+        </w:rPr>
+      </w:pPr>
+    </w:p>
+    <w:p>
+      <w:pPr>
+        <w:spacing w:line="240" w:lineRule="auto"/>
+        <w:ind w:firstLine="708"/>
+        <w:jc w:val="both"/>
+        <w:rPr>
+          <w:color w:val="0F0F0F"/>
+          <w:sz w:val="24"/>
+          <w:szCs w:val="24"/>
+          <w:highlight w:val="white"/>
+        </w:rPr>
+      </w:pPr>
+    </w:p>
+    <w:p>
+      <w:pPr>
+        <w:spacing w:line="240" w:lineRule="auto"/>
+        <w:ind w:firstLine="708"/>
+        <w:jc w:val="both"/>
+        <w:rPr>
+          <w:color w:val="0F0F0F"/>
+          <w:sz w:val="24"/>
+          <w:szCs w:val="24"/>
+          <w:highlight w:val="white"/>
+        </w:rPr>
+      </w:pPr>
+    </w:p>
+    <w:p>
+      <w:pPr>
+        <w:spacing w:line="240" w:lineRule="auto"/>
+        <w:ind w:firstLine="708"/>
+        <w:jc w:val="both"/>
+        <w:rPr>
+          <w:color w:val="0F0F0F"/>
+          <w:sz w:val="24"/>
+          <w:szCs w:val="24"/>
+          <w:highlight w:val="white"/>
+        </w:rPr>
+      </w:pPr>
+    </w:p>
+    <w:p>
+      <w:pPr>
+        <w:spacing w:line="240" w:lineRule="auto"/>
+        <w:ind w:firstLine="708"/>
+        <w:jc w:val="both"/>
+        <w:rPr>
+          <w:color w:val="0F0F0F"/>
+          <w:sz w:val="24"/>
+          <w:szCs w:val="24"/>
+          <w:highlight w:val="white"/>
+        </w:rPr>
+      </w:pPr>
+    </w:p>
+    <w:p>
+      <w:pPr>
+        <w:spacing w:line="240" w:lineRule="auto"/>
+        <w:ind w:firstLine="708"/>
+        <w:jc w:val="both"/>
+        <w:rPr>
+          <w:color w:val="0F0F0F"/>
+          <w:sz w:val="24"/>
+          <w:szCs w:val="24"/>
+          <w:highlight w:val="white"/>
+        </w:rPr>
+      </w:pPr>
+    </w:p>
+    <w:p>
+      <w:pPr>
+        <w:spacing w:line="240" w:lineRule="auto"/>
+        <w:ind w:firstLine="708"/>
+        <w:jc w:val="both"/>
+        <w:rPr>
+          <w:color w:val="0F0F0F"/>
+          <w:sz w:val="24"/>
+          <w:szCs w:val="24"/>
+          <w:highlight w:val="white"/>
+        </w:rPr>
+      </w:pPr>
+    </w:p>
+    <w:p>
+      <w:pPr>
+        <w:spacing w:line="240" w:lineRule="auto"/>
+        <w:ind w:firstLine="708"/>
+        <w:jc w:val="both"/>
+        <w:rPr>
+          <w:color w:val="0F0F0F"/>
+          <w:sz w:val="24"/>
+          <w:szCs w:val="24"/>
+          <w:highlight w:val="white"/>
+        </w:rPr>
+      </w:pPr>
+    </w:p>
+    <w:p>
+      <w:pPr>
+        <w:spacing w:line="240" w:lineRule="auto"/>
+        <w:ind w:firstLine="708"/>
+        <w:jc w:val="both"/>
+        <w:rPr>
+          <w:color w:val="0F0F0F"/>
+          <w:sz w:val="24"/>
+          <w:szCs w:val="24"/>
+          <w:highlight w:val="white"/>
+        </w:rPr>
+      </w:pPr>
+    </w:p>
+    <w:p>
+      <w:pPr>
+        <w:spacing w:line="240" w:lineRule="auto"/>
+        <w:ind w:firstLine="708"/>
+        <w:jc w:val="both"/>
+        <w:rPr>
+          <w:color w:val="0F0F0F"/>
+          <w:sz w:val="24"/>
+          <w:szCs w:val="24"/>
+          <w:highlight w:val="white"/>
+        </w:rPr>
+      </w:pPr>
+    </w:p>
+    <w:p>
+      <w:pPr>
+        <w:spacing w:line="240" w:lineRule="auto"/>
+        <w:ind w:firstLine="708"/>
+        <w:jc w:val="both"/>
+        <w:rPr>
+          <w:color w:val="0F0F0F"/>
+          <w:sz w:val="24"/>
+          <w:szCs w:val="24"/>
+          <w:highlight w:val="white"/>
+        </w:rPr>
+      </w:pPr>
+    </w:p>
+    <w:p>
+      <w:pPr>
+        <w:spacing w:line="240" w:lineRule="auto"/>
+        <w:ind w:firstLine="708"/>
+        <w:jc w:val="both"/>
+        <w:rPr>
+          <w:color w:val="0F0F0F"/>
+          <w:sz w:val="24"/>
+          <w:szCs w:val="24"/>
+          <w:highlight w:val="white"/>
+        </w:rPr>
+      </w:pPr>
+    </w:p>
+    <w:p>
+      <w:pPr>
+        <w:spacing w:line="240" w:lineRule="auto"/>
+        <w:jc w:val="both"/>
+        <w:rPr>
+          <w:b/>
+          <w:bCs/>
+          <w:color w:val="0F0F0F"/>
+          <w:sz w:val="24"/>
+          <w:szCs w:val="24"/>
+          <w:highlight w:val="white"/>
+        </w:rPr>
+      </w:pPr>
+      <w:r>
+        <w:rPr>
+          <w:b/>
+          <w:bCs/>
+          <w:color w:val="0F0F0F"/>
+          <w:sz w:val="24"/>
+          <w:szCs w:val="24"/>
+          <w:highlight w:val="white"/>
+        </w:rPr>
+        <w:t>Referência</w:t>
+      </w:r>
+      <w:r>
+        <w:rPr>
+          <w:b/>
+          <w:bCs/>
+          <w:color w:val="0F0F0F"/>
+          <w:sz w:val="24"/>
+          <w:szCs w:val="24"/>
+          <w:highlight w:val="white"/>
+        </w:rPr>
+        <w:t>s</w:t>
+      </w:r>
+    </w:p>
+    <w:p>
+      <w:pPr>
+        <w:spacing w:line="240" w:lineRule="auto"/>
+        <w:jc w:val="both"/>
+        <w:rPr>
+          <w:b/>
+          <w:bCs/>
+          <w:color w:val="0F0F0F"/>
+          <w:sz w:val="24"/>
+          <w:szCs w:val="24"/>
+          <w:highlight w:val="white"/>
+        </w:rPr>
+      </w:pPr>
+    </w:p>
+    <w:p>
+      <w:pPr>
+        <w:spacing w:line="240" w:lineRule="auto"/>
+        <w:jc w:val="both"/>
+        <w:rPr>
+          <w:color w:val="0F0F0F"/>
+          <w:sz w:val="24"/>
+          <w:szCs w:val="24"/>
+          <w:highlight w:val="white"/>
+        </w:rPr>
+      </w:pPr>
+    </w:p>
+    <w:p>
+      <w:pPr>
+        <w:spacing w:line="240" w:lineRule="auto"/>
+        <w:rPr>
+          <w:sz w:val="24"/>
+          <w:szCs w:val="24"/>
+        </w:rPr>
+      </w:pPr>
+      <w:r>
+        <w:rPr>
+          <w:color w:val="374151"/>
+          <w:sz w:val="24"/>
+          <w:szCs w:val="24"/>
+        </w:rPr>
+        <w:t xml:space="preserve">DRKUSIC, Emil. </w:t>
+      </w:r>
+      <w:proofErr w:type="spellStart"/>
+      <w:r>
+        <w:rPr>
+          <w:b/>
+          <w:bCs/>
+          <w:color w:val="374151"/>
+          <w:sz w:val="24"/>
+          <w:szCs w:val="24"/>
+        </w:rPr>
+        <w:t>Learn</w:t>
+      </w:r>
+      <w:proofErr w:type="spellEnd"/>
+      <w:r>
+        <w:rPr>
+          <w:b/>
+          <w:bCs/>
+          <w:color w:val="374151"/>
+          <w:sz w:val="24"/>
+          <w:szCs w:val="24"/>
+        </w:rPr>
+        <w:t xml:space="preserve"> SQL Triggers</w:t>
+      </w:r>
+      <w:r>
+        <w:rPr>
+          <w:color w:val="374151"/>
+          <w:sz w:val="24"/>
+          <w:szCs w:val="24"/>
+        </w:rPr>
+        <w:t xml:space="preserve">. </w:t>
+      </w:r>
+      <w:proofErr w:type="spellStart"/>
+      <w:r>
+        <w:rPr>
+          <w:color w:val="374151"/>
+          <w:sz w:val="24"/>
+          <w:szCs w:val="24"/>
+        </w:rPr>
+        <w:t>SQLShack</w:t>
+      </w:r>
+      <w:proofErr w:type="spellEnd"/>
+      <w:r>
+        <w:rPr>
+          <w:color w:val="374151"/>
+          <w:sz w:val="24"/>
+          <w:szCs w:val="24"/>
+        </w:rPr>
+        <w:t xml:space="preserve">, publicado em 20 mar. 2020. Disponível em: </w:t>
+      </w:r>
+      <w:hyperlink r:id="rId14" w:tgtFrame="_new" w:history="1">
+        <w:r>
+          <w:rPr>
+            <w:rStyle w:val="Hyperlink"/>
+            <w:sz w:val="24"/>
+            <w:szCs w:val="24"/>
+            <w:bdr w:val="single" w:sz="2" w:space="0" w:color="D9D9E3" w:frame="1"/>
+          </w:rPr>
+          <w:t>https://www.sqlshack.com/learn-sql-sql-triggers/</w:t>
+        </w:r>
+      </w:hyperlink>
+      <w:r>
+        <w:rPr>
+          <w:color w:val="374151"/>
+          <w:sz w:val="24"/>
+          <w:szCs w:val="24"/>
+        </w:rPr>
+        <w:t xml:space="preserve">. </w:t>
+      </w:r>
+      <w:r>
+        <w:rPr>
+          <w:sz w:val="24"/>
+          <w:szCs w:val="24"/>
+        </w:rPr>
+        <w:t xml:space="preserve">Acesso em: </w:t>
+      </w:r>
+      <w:r>
+        <w:rPr>
+          <w:sz w:val="24"/>
+          <w:szCs w:val="24"/>
+        </w:rPr>
+        <w:t>16</w:t>
+      </w:r>
+      <w:r>
+        <w:rPr>
+          <w:sz w:val="24"/>
+          <w:szCs w:val="24"/>
+        </w:rPr>
+        <w:t xml:space="preserve"> </w:t>
+      </w:r>
+      <w:r>
+        <w:rPr>
+          <w:sz w:val="24"/>
+          <w:szCs w:val="24"/>
+        </w:rPr>
+        <w:t>nov</w:t>
+      </w:r>
+      <w:r>
+        <w:rPr>
+          <w:sz w:val="24"/>
+          <w:szCs w:val="24"/>
+        </w:rPr>
+        <w:t>. 2023.</w:t>
+      </w:r>
+    </w:p>
+    <w:p>
+      <w:pPr>
+        <w:spacing w:line="240" w:lineRule="auto"/>
+        <w:rPr>
+          <w:sz w:val="24"/>
+          <w:szCs w:val="24"/>
+        </w:rPr>
+      </w:pPr>
+    </w:p>
+    <w:p>
+      <w:pPr>
+        <w:spacing w:line="240" w:lineRule="auto"/>
+        <w:rPr>
+          <w:sz w:val="40"/>
+          <w:szCs w:val="40"/>
+        </w:rPr>
+      </w:pPr>
+      <w:r>
+        <w:rPr>
+          <w:sz w:val="24"/>
+          <w:szCs w:val="24"/>
+        </w:rPr>
+        <w:t xml:space="preserve">POSTGRESQL. </w:t>
+      </w:r>
+      <w:r>
+        <w:rPr>
+          <w:b/>
+          <w:bCs/>
+          <w:sz w:val="24"/>
+          <w:szCs w:val="24"/>
+        </w:rPr>
+        <w:t xml:space="preserve">Backup </w:t>
+      </w:r>
+      <w:proofErr w:type="spellStart"/>
+      <w:r>
+        <w:rPr>
+          <w:b/>
+          <w:bCs/>
+          <w:sz w:val="24"/>
+          <w:szCs w:val="24"/>
+        </w:rPr>
+        <w:t>and</w:t>
+      </w:r>
+      <w:proofErr w:type="spellEnd"/>
+      <w:r>
+        <w:rPr>
+          <w:b/>
+          <w:bCs/>
+          <w:sz w:val="24"/>
+          <w:szCs w:val="24"/>
+        </w:rPr>
+        <w:t xml:space="preserve"> </w:t>
+      </w:r>
+      <w:proofErr w:type="spellStart"/>
+      <w:r>
+        <w:rPr>
+          <w:b/>
+          <w:bCs/>
+          <w:sz w:val="24"/>
+          <w:szCs w:val="24"/>
+        </w:rPr>
+        <w:t>Restore</w:t>
+      </w:r>
+      <w:proofErr w:type="spellEnd"/>
+      <w:r>
+        <w:rPr>
+          <w:sz w:val="24"/>
+          <w:szCs w:val="24"/>
+        </w:rPr>
+        <w:t xml:space="preserve">. PostgreSQL </w:t>
+      </w:r>
+      <w:proofErr w:type="spellStart"/>
+      <w:r>
+        <w:rPr>
+          <w:sz w:val="24"/>
+          <w:szCs w:val="24"/>
+        </w:rPr>
+        <w:t>Documentation</w:t>
+      </w:r>
+      <w:proofErr w:type="spellEnd"/>
+      <w:r>
+        <w:rPr>
+          <w:sz w:val="24"/>
+          <w:szCs w:val="24"/>
+        </w:rPr>
+        <w:t>, 8.1, Disponível em:</w:t>
+      </w:r>
+      <w:r>
+        <w:rPr>
+          <w:color w:val="374151"/>
+          <w:sz w:val="24"/>
+          <w:szCs w:val="24"/>
+        </w:rPr>
+        <w:t xml:space="preserve"> </w:t>
+      </w:r>
+      <w:hyperlink r:id="rId15" w:tgtFrame="_new" w:history="1">
+        <w:r>
+          <w:rPr>
+            <w:rStyle w:val="Hyperlink"/>
+            <w:sz w:val="24"/>
+            <w:szCs w:val="24"/>
+            <w:bdr w:val="single" w:sz="2" w:space="0" w:color="D9D9E3" w:frame="1"/>
+          </w:rPr>
+          <w:t>https://www.postgresql.org/docs/8.1/backup.html</w:t>
+        </w:r>
+      </w:hyperlink>
+      <w:r>
+        <w:rPr>
+          <w:color w:val="374151"/>
+          <w:sz w:val="24"/>
+          <w:szCs w:val="24"/>
+        </w:rPr>
+        <w:t xml:space="preserve">. </w:t>
+      </w:r>
+      <w:r>
+        <w:rPr>
+          <w:sz w:val="24"/>
+          <w:szCs w:val="24"/>
+        </w:rPr>
+        <w:t xml:space="preserve">Acesso em: </w:t>
+      </w:r>
+      <w:r>
+        <w:rPr>
+          <w:sz w:val="24"/>
+          <w:szCs w:val="24"/>
+        </w:rPr>
+        <w:t>16</w:t>
+      </w:r>
+      <w:r>
+        <w:rPr>
+          <w:sz w:val="24"/>
+          <w:szCs w:val="24"/>
+        </w:rPr>
+        <w:t xml:space="preserve"> </w:t>
+      </w:r>
+      <w:r>
+        <w:rPr>
+          <w:sz w:val="24"/>
+          <w:szCs w:val="24"/>
+        </w:rPr>
+        <w:t>nov</w:t>
+      </w:r>
+      <w:r>
+        <w:rPr>
+          <w:sz w:val="24"/>
+          <w:szCs w:val="24"/>
+        </w:rPr>
+        <w:t>. 2023.</w:t>
+      </w:r>
+    </w:p>
+    <w:p>
+      <w:pPr>
+        <w:spacing w:line="240" w:lineRule="auto"/>
+        <w:rPr>
+          <w:sz w:val="24"/>
+          <w:szCs w:val="24"/>
+        </w:rPr>
+      </w:pPr>
+    </w:p>
+    <w:p>
+      <w:pPr>
+        <w:spacing w:line="240" w:lineRule="auto"/>
+        <w:rPr>
+          <w:color w:val="374151"/>
+          <w:sz w:val="24"/>
+          <w:szCs w:val="24"/>
+        </w:rPr>
+      </w:pPr>
+      <w:r>
+        <w:rPr>
+          <w:sz w:val="24"/>
+          <w:szCs w:val="24"/>
+        </w:rPr>
+        <w:t xml:space="preserve">SPRING. </w:t>
+      </w:r>
+      <w:r>
+        <w:rPr>
+          <w:b/>
+          <w:bCs/>
+          <w:sz w:val="24"/>
+          <w:szCs w:val="24"/>
+        </w:rPr>
+        <w:t xml:space="preserve">Building Java </w:t>
+      </w:r>
+      <w:proofErr w:type="spellStart"/>
+      <w:r>
+        <w:rPr>
+          <w:b/>
+          <w:bCs/>
+          <w:sz w:val="24"/>
+          <w:szCs w:val="24"/>
+        </w:rPr>
+        <w:t>Projects</w:t>
+      </w:r>
+      <w:proofErr w:type="spellEnd"/>
+      <w:r>
+        <w:rPr>
+          <w:b/>
+          <w:bCs/>
+          <w:sz w:val="24"/>
+          <w:szCs w:val="24"/>
+        </w:rPr>
+        <w:t xml:space="preserve"> </w:t>
+      </w:r>
+      <w:proofErr w:type="spellStart"/>
+      <w:r>
+        <w:rPr>
+          <w:b/>
+          <w:bCs/>
+          <w:sz w:val="24"/>
+          <w:szCs w:val="24"/>
+        </w:rPr>
+        <w:t>with</w:t>
+      </w:r>
+      <w:proofErr w:type="spellEnd"/>
+      <w:r>
+        <w:rPr>
+          <w:b/>
+          <w:bCs/>
+          <w:sz w:val="24"/>
+          <w:szCs w:val="24"/>
+        </w:rPr>
+        <w:t xml:space="preserve"> </w:t>
+      </w:r>
+      <w:proofErr w:type="spellStart"/>
+      <w:r>
+        <w:rPr>
+          <w:b/>
+          <w:bCs/>
+          <w:sz w:val="24"/>
+          <w:szCs w:val="24"/>
+        </w:rPr>
+        <w:t>Maven</w:t>
+      </w:r>
+      <w:proofErr w:type="spellEnd"/>
+      <w:r>
+        <w:rPr>
+          <w:sz w:val="24"/>
+          <w:szCs w:val="24"/>
+        </w:rPr>
+        <w:t xml:space="preserve">. Disponível em: </w:t>
+      </w:r>
+      <w:hyperlink r:id="rId16" w:tgtFrame="_new" w:history="1">
+        <w:r>
+          <w:rPr>
+            <w:rStyle w:val="Hyperlink"/>
+            <w:sz w:val="24"/>
+            <w:szCs w:val="24"/>
+            <w:bdr w:val="single" w:sz="2" w:space="0" w:color="D9D9E3" w:frame="1"/>
+          </w:rPr>
+          <w:t>https://spring.io/guides/gs/maven/</w:t>
+        </w:r>
+      </w:hyperlink>
+      <w:r>
+        <w:rPr>
+          <w:color w:val="374151"/>
+          <w:sz w:val="24"/>
+          <w:szCs w:val="24"/>
+        </w:rPr>
+        <w:t xml:space="preserve">. </w:t>
+      </w:r>
+      <w:r>
+        <w:rPr>
+          <w:sz w:val="24"/>
+          <w:szCs w:val="24"/>
+        </w:rPr>
+        <w:t xml:space="preserve">Acesso em: </w:t>
+      </w:r>
+      <w:r>
+        <w:rPr>
+          <w:sz w:val="24"/>
+          <w:szCs w:val="24"/>
+        </w:rPr>
+        <w:t>22</w:t>
+      </w:r>
+      <w:r>
+        <w:rPr>
+          <w:sz w:val="24"/>
+          <w:szCs w:val="24"/>
+        </w:rPr>
+        <w:t xml:space="preserve"> </w:t>
+      </w:r>
+      <w:r>
+        <w:rPr>
+          <w:sz w:val="24"/>
+          <w:szCs w:val="24"/>
+        </w:rPr>
+        <w:t>nov. 2023</w:t>
+      </w:r>
+      <w:r>
+        <w:rPr>
+          <w:color w:val="374151"/>
+          <w:sz w:val="24"/>
+          <w:szCs w:val="24"/>
+        </w:rPr>
+        <w:t>.</w:t>
+      </w:r>
+    </w:p>
+    <w:p>
+      <w:pPr>
+        <w:spacing w:line="240" w:lineRule="auto"/>
+        <w:rPr>
+          <w:color w:val="374151"/>
+          <w:sz w:val="24"/>
+          <w:szCs w:val="24"/>
+        </w:rPr>
+      </w:pPr>
+    </w:p>
+    <w:p>
+      <w:pPr>
+        <w:spacing w:line="240" w:lineRule="auto"/>
+        <w:rPr>
+          <w:color w:val="374151"/>
+          <w:sz w:val="28"/>
+          <w:szCs w:val="28"/>
+        </w:rPr>
+      </w:pPr>
+      <w:r>
+        <w:rPr>
+          <w:sz w:val="24"/>
+          <w:szCs w:val="24"/>
+        </w:rPr>
+        <w:t xml:space="preserve">LUIZ, Henrique. </w:t>
+      </w:r>
+      <w:r>
+        <w:rPr>
+          <w:b/>
+          <w:bCs/>
+          <w:sz w:val="24"/>
+          <w:szCs w:val="24"/>
+        </w:rPr>
+        <w:t xml:space="preserve">Entendendo o </w:t>
+      </w:r>
+      <w:proofErr w:type="spellStart"/>
+      <w:r>
+        <w:rPr>
+          <w:b/>
+          <w:bCs/>
+          <w:sz w:val="24"/>
+          <w:szCs w:val="24"/>
+        </w:rPr>
+        <w:t>crontab</w:t>
+      </w:r>
+      <w:proofErr w:type="spellEnd"/>
+      <w:r>
+        <w:rPr>
+          <w:sz w:val="24"/>
+          <w:szCs w:val="24"/>
+        </w:rPr>
+        <w:t xml:space="preserve">. </w:t>
+      </w:r>
+      <w:proofErr w:type="spellStart"/>
+      <w:r>
+        <w:rPr>
+          <w:sz w:val="24"/>
+          <w:szCs w:val="24"/>
+        </w:rPr>
+        <w:t>Totvs</w:t>
+      </w:r>
+      <w:proofErr w:type="spellEnd"/>
+      <w:r>
+        <w:rPr>
+          <w:sz w:val="24"/>
+          <w:szCs w:val="24"/>
+        </w:rPr>
+        <w:t xml:space="preserve"> </w:t>
+      </w:r>
+      <w:proofErr w:type="spellStart"/>
+      <w:r>
+        <w:rPr>
+          <w:sz w:val="24"/>
+          <w:szCs w:val="24"/>
+        </w:rPr>
+        <w:t>Developers</w:t>
+      </w:r>
+      <w:proofErr w:type="spellEnd"/>
+      <w:r>
+        <w:rPr>
+          <w:sz w:val="24"/>
+          <w:szCs w:val="24"/>
+        </w:rPr>
+        <w:t xml:space="preserve">, publicado em 9 abr. 2020. Disponível em: </w:t>
+      </w:r>
+      <w:hyperlink r:id="rId17" w:tgtFrame="_new" w:history="1">
+        <w:r>
+          <w:rPr>
+            <w:rStyle w:val="Hyperlink"/>
+            <w:sz w:val="24"/>
+            <w:szCs w:val="24"/>
+            <w:bdr w:val="single" w:sz="2" w:space="0" w:color="D9D9E3" w:frame="1"/>
+          </w:rPr>
+          <w:t>https://medium.com/totvsdevelopers/entendendo-o-crontab-607bc9f00ed3</w:t>
+        </w:r>
+      </w:hyperlink>
+      <w:r>
+        <w:rPr>
+          <w:color w:val="374151"/>
+          <w:sz w:val="24"/>
+          <w:szCs w:val="24"/>
+        </w:rPr>
+        <w:t xml:space="preserve">. Acesso em: </w:t>
+      </w:r>
+      <w:r>
+        <w:rPr>
+          <w:color w:val="374151"/>
+          <w:sz w:val="24"/>
+          <w:szCs w:val="24"/>
+        </w:rPr>
+        <w:t>19</w:t>
+      </w:r>
+      <w:r>
+        <w:rPr>
+          <w:color w:val="374151"/>
+          <w:sz w:val="24"/>
+          <w:szCs w:val="24"/>
+        </w:rPr>
+        <w:t xml:space="preserve"> </w:t>
+      </w:r>
+      <w:r>
+        <w:rPr>
+          <w:color w:val="374151"/>
+          <w:sz w:val="24"/>
+          <w:szCs w:val="24"/>
+        </w:rPr>
+        <w:t>nov</w:t>
+      </w:r>
+      <w:r>
+        <w:rPr>
+          <w:color w:val="374151"/>
+          <w:sz w:val="24"/>
+          <w:szCs w:val="24"/>
+        </w:rPr>
+        <w:t>. 2023.</w:t>
+      </w:r>
     </w:p>
     <w:sectPr>
-      <w:headerReference w:type="default" r:id="rId14"/>
+      <w:headerReference w:type="default" r:id="rId18"/>
       <w:pgSz w:w="11909" w:h="16834"/>
       <w:pgMar w:top="566" w:right="1440" w:bottom="566" w:left="1440" w:header="720" w:footer="720" w:gutter="0"/>
       <w:pgNumType w:start="1"/>
@@ -13041,6 +13748,18 @@
       <w:contextualSpacing/>
     </w:pPr>
   </w:style>
+  <w:style w:type="character" w:styleId="Hyperlink">
+    <w:name w:val="Hyperlink"/>
+    <w:basedOn w:val="Fontepargpadro"/>
+    <w:uiPriority w:val="99"/>
+    <w:semiHidden/>
+    <w:unhideWhenUsed/>
+    <w:rsid w:val="00D10391"/>
+    <w:rPr>
+      <w:color w:val="0000FF"/>
+      <w:u w:val="single"/>
+    </w:rPr>
+  </w:style>
 </w:styles>
 </file>
 

</xml_diff>

<commit_message>
referências em ordem alfabética
</commit_message>
<xml_diff>
--- a/Artigo .docx
+++ b/Artigo .docx
@@ -12088,6 +12088,142 @@
       <w:pPr>
         <w:spacing w:line="240" w:lineRule="auto"/>
         <w:rPr>
+          <w:color w:val="374151"/>
+          <w:sz w:val="28"/>
+          <w:szCs w:val="28"/>
+        </w:rPr>
+      </w:pPr>
+      <w:r>
+        <w:rPr>
+          <w:sz w:val="24"/>
+          <w:szCs w:val="24"/>
+        </w:rPr>
+        <w:t xml:space="preserve">LUIZ, Henrique. </w:t>
+      </w:r>
+      <w:r>
+        <w:rPr>
+          <w:b/>
+          <w:bCs/>
+          <w:sz w:val="24"/>
+          <w:szCs w:val="24"/>
+        </w:rPr>
+        <w:t xml:space="preserve">Entendendo o </w:t>
+      </w:r>
+      <w:proofErr w:type="spellStart"/>
+      <w:r>
+        <w:rPr>
+          <w:b/>
+          <w:bCs/>
+          <w:sz w:val="24"/>
+          <w:szCs w:val="24"/>
+        </w:rPr>
+        <w:t>crontab</w:t>
+      </w:r>
+      <w:proofErr w:type="spellEnd"/>
+      <w:r>
+        <w:rPr>
+          <w:sz w:val="24"/>
+          <w:szCs w:val="24"/>
+        </w:rPr>
+        <w:t xml:space="preserve">. </w:t>
+      </w:r>
+      <w:proofErr w:type="spellStart"/>
+      <w:r>
+        <w:rPr>
+          <w:sz w:val="24"/>
+          <w:szCs w:val="24"/>
+        </w:rPr>
+        <w:t>Totvs</w:t>
+      </w:r>
+      <w:proofErr w:type="spellEnd"/>
+      <w:r>
+        <w:rPr>
+          <w:sz w:val="24"/>
+          <w:szCs w:val="24"/>
+        </w:rPr>
+        <w:t xml:space="preserve"> </w:t>
+      </w:r>
+      <w:proofErr w:type="spellStart"/>
+      <w:r>
+        <w:rPr>
+          <w:sz w:val="24"/>
+          <w:szCs w:val="24"/>
+        </w:rPr>
+        <w:t>Developers</w:t>
+      </w:r>
+      <w:proofErr w:type="spellEnd"/>
+      <w:r>
+        <w:rPr>
+          <w:sz w:val="24"/>
+          <w:szCs w:val="24"/>
+        </w:rPr>
+        <w:t xml:space="preserve">, publicado em 9 abr. 2020. Disponível em: </w:t>
+      </w:r>
+      <w:hyperlink r:id="rId15" w:tgtFrame="_new" w:history="1">
+        <w:r>
+          <w:rPr>
+            <w:rStyle w:val="Hyperlink"/>
+            <w:sz w:val="24"/>
+            <w:szCs w:val="24"/>
+            <w:bdr w:val="single" w:sz="2" w:space="0" w:color="D9D9E3" w:frame="1"/>
+          </w:rPr>
+          <w:t>https://medium.com/totvsdevelopers/entendendo-o-crontab-607bc9f00ed3</w:t>
+        </w:r>
+      </w:hyperlink>
+      <w:r>
+        <w:rPr>
+          <w:color w:val="374151"/>
+          <w:sz w:val="24"/>
+          <w:szCs w:val="24"/>
+        </w:rPr>
+        <w:t xml:space="preserve">. Acesso em: </w:t>
+      </w:r>
+      <w:r>
+        <w:rPr>
+          <w:color w:val="374151"/>
+          <w:sz w:val="24"/>
+          <w:szCs w:val="24"/>
+        </w:rPr>
+        <w:t>19</w:t>
+      </w:r>
+      <w:r>
+        <w:rPr>
+          <w:color w:val="374151"/>
+          <w:sz w:val="24"/>
+          <w:szCs w:val="24"/>
+        </w:rPr>
+        <w:t xml:space="preserve"> </w:t>
+      </w:r>
+      <w:r>
+        <w:rPr>
+          <w:color w:val="374151"/>
+          <w:sz w:val="24"/>
+          <w:szCs w:val="24"/>
+        </w:rPr>
+        <w:t>nov</w:t>
+      </w:r>
+      <w:r>
+        <w:rPr>
+          <w:color w:val="374151"/>
+          <w:sz w:val="24"/>
+          <w:szCs w:val="24"/>
+        </w:rPr>
+        <w:t>. 2023.</w:t>
+      </w:r>
+    </w:p>
+    <w:p>
+      <w:pPr>
+        <w:spacing w:line="240" w:lineRule="auto"/>
+        <w:rPr>
+          <w:sz w:val="24"/>
+          <w:szCs w:val="24"/>
+        </w:rPr>
+      </w:pPr>
+    </w:p>
+    <w:p>
+      <w:pPr>
+        <w:spacing w:line="240" w:lineRule="auto"/>
+        <w:rPr>
           <w:sz w:val="40"/>
           <w:szCs w:val="40"/>
         </w:rPr>
@@ -12170,7 +12306,7 @@
         </w:rPr>
         <w:t xml:space="preserve"> </w:t>
       </w:r>
-      <w:hyperlink r:id="rId15" w:tgtFrame="_new" w:history="1">
+      <w:hyperlink r:id="rId16" w:tgtFrame="_new" w:history="1">
         <w:r>
           <w:rPr>
             <w:rStyle w:val="Hyperlink"/>
@@ -12317,7 +12453,7 @@
         </w:rPr>
         <w:t xml:space="preserve">. Disponível em: </w:t>
       </w:r>
-      <w:hyperlink r:id="rId16" w:tgtFrame="_new" w:history="1">
+      <w:hyperlink r:id="rId17" w:tgtFrame="_new" w:history="1">
         <w:r>
           <w:rPr>
             <w:rStyle w:val="Hyperlink"/>
@@ -12382,133 +12518,6 @@
           <w:szCs w:val="24"/>
         </w:rPr>
       </w:pPr>
-    </w:p>
-    <w:p>
-      <w:pPr>
-        <w:spacing w:line="240" w:lineRule="auto"/>
-        <w:rPr>
-          <w:color w:val="374151"/>
-          <w:sz w:val="28"/>
-          <w:szCs w:val="28"/>
-        </w:rPr>
-      </w:pPr>
-      <w:r>
-        <w:rPr>
-          <w:sz w:val="24"/>
-          <w:szCs w:val="24"/>
-        </w:rPr>
-        <w:t xml:space="preserve">LUIZ, Henrique. </w:t>
-      </w:r>
-      <w:r>
-        <w:rPr>
-          <w:b/>
-          <w:bCs/>
-          <w:sz w:val="24"/>
-          <w:szCs w:val="24"/>
-        </w:rPr>
-        <w:t xml:space="preserve">Entendendo o </w:t>
-      </w:r>
-      <w:proofErr w:type="spellStart"/>
-      <w:r>
-        <w:rPr>
-          <w:b/>
-          <w:bCs/>
-          <w:sz w:val="24"/>
-          <w:szCs w:val="24"/>
-        </w:rPr>
-        <w:t>crontab</w:t>
-      </w:r>
-      <w:proofErr w:type="spellEnd"/>
-      <w:r>
-        <w:rPr>
-          <w:sz w:val="24"/>
-          <w:szCs w:val="24"/>
-        </w:rPr>
-        <w:t xml:space="preserve">. </w:t>
-      </w:r>
-      <w:proofErr w:type="spellStart"/>
-      <w:r>
-        <w:rPr>
-          <w:sz w:val="24"/>
-          <w:szCs w:val="24"/>
-        </w:rPr>
-        <w:t>Totvs</w:t>
-      </w:r>
-      <w:proofErr w:type="spellEnd"/>
-      <w:r>
-        <w:rPr>
-          <w:sz w:val="24"/>
-          <w:szCs w:val="24"/>
-        </w:rPr>
-        <w:t xml:space="preserve"> </w:t>
-      </w:r>
-      <w:proofErr w:type="spellStart"/>
-      <w:r>
-        <w:rPr>
-          <w:sz w:val="24"/>
-          <w:szCs w:val="24"/>
-        </w:rPr>
-        <w:t>Developers</w:t>
-      </w:r>
-      <w:proofErr w:type="spellEnd"/>
-      <w:r>
-        <w:rPr>
-          <w:sz w:val="24"/>
-          <w:szCs w:val="24"/>
-        </w:rPr>
-        <w:t xml:space="preserve">, publicado em 9 abr. 2020. Disponível em: </w:t>
-      </w:r>
-      <w:hyperlink r:id="rId17" w:tgtFrame="_new" w:history="1">
-        <w:r>
-          <w:rPr>
-            <w:rStyle w:val="Hyperlink"/>
-            <w:sz w:val="24"/>
-            <w:szCs w:val="24"/>
-            <w:bdr w:val="single" w:sz="2" w:space="0" w:color="D9D9E3" w:frame="1"/>
-          </w:rPr>
-          <w:t>https://medium.com/totvsdevelopers/entendendo-o-crontab-607bc9f00ed3</w:t>
-        </w:r>
-      </w:hyperlink>
-      <w:r>
-        <w:rPr>
-          <w:color w:val="374151"/>
-          <w:sz w:val="24"/>
-          <w:szCs w:val="24"/>
-        </w:rPr>
-        <w:t xml:space="preserve">. Acesso em: </w:t>
-      </w:r>
-      <w:r>
-        <w:rPr>
-          <w:color w:val="374151"/>
-          <w:sz w:val="24"/>
-          <w:szCs w:val="24"/>
-        </w:rPr>
-        <w:t>19</w:t>
-      </w:r>
-      <w:r>
-        <w:rPr>
-          <w:color w:val="374151"/>
-          <w:sz w:val="24"/>
-          <w:szCs w:val="24"/>
-        </w:rPr>
-        <w:t xml:space="preserve"> </w:t>
-      </w:r>
-      <w:r>
-        <w:rPr>
-          <w:color w:val="374151"/>
-          <w:sz w:val="24"/>
-          <w:szCs w:val="24"/>
-        </w:rPr>
-        <w:t>nov</w:t>
-      </w:r>
-      <w:r>
-        <w:rPr>
-          <w:color w:val="374151"/>
-          <w:sz w:val="24"/>
-          <w:szCs w:val="24"/>
-        </w:rPr>
-        <w:t>. 2023.</w:t>
-      </w:r>
     </w:p>
     <w:sectPr>
       <w:headerReference w:type="default" r:id="rId18"/>

</xml_diff>